<commit_message>
correct some grammatical errors
Signed-off-by: Atsuko Tominaga <Tominaga_Atsuko@phd.ceu.edu>
</commit_message>
<xml_diff>
--- a/paper/manuscript.docx
+++ b/paper/manuscript.docx
@@ -349,7 +349,7 @@
         <w:pStyle w:val="Textkrper"/>
       </w:pPr>
       <w:r>
-        <w:t xml:space="preserve">If performers’ intentions are understood by learners with basic musical skills, they should be able to distinguish teaching recordings from performing recordings. Moreover, the same modulations of pedagogical performance parameters observed in our previous experiments such as slower demonstration and exaggerated performance, should be used to infer teaching intentions by the learners. In Experiment 1 participants listened to performances that followed simple musical scales. In Experiment 2 participants listened to performances of a more complex piece.</w:t>
+        <w:t xml:space="preserve">If performers’ intentions are understood by learners with basic musical skills, they should be able to distinguish teaching recordings from performing recordings. Moreover, the same modulations of pedagogical performance parameters observed in our previous experiments such as slower demonstration and exaggerated performance, should be used to infer teaching intentions by the learners. In Experiment 1, participants listened to performances that followed simple musical scales. In Experiment 2, participants listened to performances of a more complex piece.</w:t>
       </w:r>
     </w:p>
     <w:bookmarkEnd w:id="21"/>
@@ -565,7 +565,7 @@
         <w:t xml:space="preserve"> </w:t>
       </w:r>
       <w:r>
-        <w:t xml:space="preserve">by Edna-Mae Burnam and modified for the experiment. The stimuli were performed around 80 quarter-beats per minute.</w:t>
+        <w:t xml:space="preserve">by Edna-Mae Burnam and modified for the experiment. The stimuli were performed at around 80 quarter-beats per minute.</w:t>
       </w:r>
     </w:p>
     <w:p>
@@ -5032,7 +5032,7 @@
         <w:pStyle w:val="Textkrper"/>
       </w:pPr>
       <w:r>
-        <w:t xml:space="preserve">However, dynamics (KV) seems continued to be used as cue to teaching intentions despite the increased musical complexity. Particularly performances with larger contrasts between forte and piano seem to be considered as teaching. Moreover, performances with both exaggerated forte and piano were considered to be for teaching. Thus, loudness (dynamics) might be used as a reliable cue to infer teaching intentions regardless of the complexity of a musical piece.</w:t>
+        <w:t xml:space="preserve">However, dynamics (KV) seems to continue to be used as a cue to teaching intentions despite the increased musical complexity. Particularly performances with larger contrasts between forte and piano seem to be considered as teaching. Moreover, performances with both exaggerated forte and piano were considered to be for teaching. Thus, loudness (dynamics) might be used as a reliable cue to infer teaching intentions regardless of the complexity of a musical piece.</w:t>
       </w:r>
     </w:p>
     <w:bookmarkEnd w:id="100"/>
@@ -5042,7 +5042,7 @@
         <w:pStyle w:val="berschrift1"/>
       </w:pPr>
       <w:r>
-        <w:t xml:space="preserve">General discussion</w:t>
+        <w:t xml:space="preserve">General Discussion</w:t>
       </w:r>
     </w:p>
     <w:p>
@@ -5075,7 +5075,7 @@
         <w:pStyle w:val="Textkrper"/>
       </w:pPr>
       <w:r>
-        <w:t xml:space="preserve">To examine which features of piano performance make musicians infer pedagogical intentions, we performed correlation and multiple regression analysis. Across the two experiments, it was found that loudness, particularly larger contrast between forte and piano, strongly contributed to participants’ judgments when listening to dynamics recordings. On the other hand, unlike what we predicted, slower performance was only considered to be for teaching for both techniques in Experiment 1 where the stimuli consisted of simple musical scales. Also, we could not find that performances with exaggerated articulation (i.e., longer legato and shorter staccato) were more likely to be judged as teaching in Experiment 2. This indicates that some characteristics of performance are not necessarily used or reliable to infer performers’ intentions when listening to musically complex pieces. Certain modulations may have been too subtle to be noticed by the participants. This would be in line with</w:t>
+        <w:t xml:space="preserve">To examine which features of piano performance make musicians infer pedagogical intentions, we performed correlation and multiple regression analysis. Across the two experiments, it was found that loudness, particularly larger contrasts between forte and piano, strongly contributed to participants’ judgments when listening to dynamics recordings. On the other hand, unlike what we predicted, slower performance was only considered to be for teaching for both techniques in Experiment 1 where the stimuli consisted of simple musical scales. Also, we could not find that performances with exaggerated articulation (i.e., longer legato and shorter staccato) were more likely to be judged as teaching in Experiment 2. This indicates that some characteristics of performance are not necessarily used or reliable to infer performers’ intentions when listening to musically complex pieces. Certain modulations may have been too subtle to be noticed by the participants. This would be in line with</w:t>
       </w:r>
       <w:r>
         <w:t xml:space="preserve"> </w:t>
@@ -5121,7 +5121,7 @@
         <w:t xml:space="preserve"> </w:t>
       </w:r>
       <w:r>
-        <w:t xml:space="preserve">, (2)) were comprised of the same repetitive notes. This implied that they could be only played in a staccato style. Dynamics may be more independent of the structure of the piece compared to articulation. Therefore, participants might have had difficulties in recognising teaching intentions from articulation in Experiment 2. This would imply that the ease of difficulty with which teaching intentions can be derived vary across different pieces depend on a variety of musical properties.</w:t>
+        <w:t xml:space="preserve">, (2)) were comprised of the same repetitive notes. This implied that they could be only played in a staccato style. Dynamics may be more independent of the structure of the piece compared to articulation. Therefore, participants might have had difficulties in recognising teaching intentions from articulation in Experiment 2. This would imply that the ease or difficulty with which teaching intentions can be derived varies across different pieces depending on a variety of musical properties.</w:t>
       </w:r>
     </w:p>
     <w:p>

</xml_diff>